<commit_message>
Approvals for Parliament excursions
</commit_message>
<xml_diff>
--- a/yii2/vendor/admapp/resources/schooltransports/KA1.docx
+++ b/yii2/vendor/admapp/resources/schooltransports/KA1.docx
@@ -17,10 +17,10 @@
         </w:tblCellMar>
       </w:tblPr>
       <w:tblGrid>
-        <w:gridCol w:w="1705"/>
+        <w:gridCol w:w="1703"/>
         <w:gridCol w:w="3630"/>
         <w:gridCol w:w="3"/>
-        <w:gridCol w:w="4574"/>
+        <w:gridCol w:w="4576"/>
       </w:tblGrid>
       <w:tr>
         <w:trPr>
@@ -28,7 +28,7 @@
         </w:trPr>
         <w:tc>
           <w:tcPr>
-            <w:tcW w:w="5338" w:type="dxa"/>
+            <w:tcW w:w="5336" w:type="dxa"/>
             <w:gridSpan w:val="3"/>
             <w:tcBorders/>
             <w:shd w:fill="auto" w:val="clear"/>
@@ -281,7 +281,7 @@
         </w:tc>
         <w:tc>
           <w:tcPr>
-            <w:tcW w:w="4574" w:type="dxa"/>
+            <w:tcW w:w="4576" w:type="dxa"/>
             <w:tcBorders/>
             <w:shd w:fill="auto" w:val="clear"/>
           </w:tcPr>
@@ -512,7 +512,7 @@
         <w:trPr/>
         <w:tc>
           <w:tcPr>
-            <w:tcW w:w="1705" w:type="dxa"/>
+            <w:tcW w:w="1703" w:type="dxa"/>
             <w:tcBorders/>
             <w:shd w:fill="auto" w:val="clear"/>
           </w:tcPr>
@@ -816,7 +816,7 @@
         </w:tc>
         <w:tc>
           <w:tcPr>
-            <w:tcW w:w="4577" w:type="dxa"/>
+            <w:tcW w:w="4579" w:type="dxa"/>
             <w:gridSpan w:val="2"/>
             <w:tcBorders/>
             <w:shd w:fill="auto" w:val="clear"/>
@@ -957,7 +957,23 @@
           <w:rFonts w:cs="Calibri" w:ascii="Calibri" w:hAnsi="Calibri"/>
           <w:sz w:val="24"/>
         </w:rPr>
-        <w:t>}»  στην ${</w:t>
+        <w:t>}</w:t>
+      </w:r>
+      <w:bookmarkStart w:id="0" w:name="__DdeLink__189_333094801"/>
+      <w:r>
+        <w:rPr>
+          <w:rFonts w:cs="Calibri" w:ascii="Calibri" w:hAnsi="Calibri"/>
+          <w:sz w:val="24"/>
+        </w:rPr>
+        <w:t>»</w:t>
+      </w:r>
+      <w:bookmarkEnd w:id="0"/>
+      <w:r>
+        <w:rPr>
+          <w:rFonts w:cs="Calibri" w:ascii="Calibri" w:hAnsi="Calibri"/>
+          <w:sz w:val="24"/>
+        </w:rPr>
+        <w:t xml:space="preserve"> στην ${</w:t>
       </w:r>
       <w:r>
         <w:rPr>
@@ -1563,12 +1579,16 @@
       <w:r>
         <w:rPr>
           <w:rFonts w:eastAsia="MS Mincho;ＭＳ 明朝" w:cs="Calibri" w:ascii="Calibri" w:hAnsi="Calibri"/>
+          <w:sz w:val="22"/>
+          <w:szCs w:val="22"/>
         </w:rPr>
         <w:t>Εγκρίνουμε τη μετακίνηση των εκπαιδευτικών «${</w:t>
       </w:r>
       <w:r>
         <w:rPr>
           <w:rFonts w:eastAsia="MS Mincho;ＭＳ 明朝" w:cs="Calibri" w:ascii="Calibri" w:hAnsi="Calibri"/>
+          <w:sz w:val="22"/>
+          <w:szCs w:val="22"/>
           <w:lang w:val="en-US"/>
         </w:rPr>
         <w:t>teachers</w:t>
@@ -1576,265 +1596,331 @@
       <w:r>
         <w:rPr>
           <w:rFonts w:eastAsia="MS Mincho;ＭＳ 明朝" w:cs="Calibri" w:ascii="Calibri" w:hAnsi="Calibri"/>
-        </w:rPr>
-        <w:t>}» τ</w:t>
+          <w:sz w:val="22"/>
+          <w:szCs w:val="22"/>
+        </w:rPr>
+        <w:t>}» της σχολικής μονάδας «$</w:t>
+      </w:r>
+      <w:r>
+        <w:rPr>
+          <w:rFonts w:cs="Calibri" w:ascii="Calibri" w:hAnsi="Calibri"/>
+          <w:sz w:val="22"/>
+          <w:szCs w:val="22"/>
+        </w:rPr>
+        <w:t>{</w:t>
+      </w:r>
+      <w:r>
+        <w:rPr>
+          <w:rFonts w:cs="Calibri" w:ascii="Calibri" w:hAnsi="Calibri"/>
+          <w:sz w:val="22"/>
+          <w:szCs w:val="22"/>
+          <w:lang w:val="en-US"/>
+        </w:rPr>
+        <w:t>school</w:t>
+      </w:r>
+      <w:r>
+        <w:rPr>
+          <w:rFonts w:cs="Calibri" w:ascii="Calibri" w:hAnsi="Calibri"/>
+          <w:sz w:val="22"/>
+          <w:szCs w:val="22"/>
+        </w:rPr>
+        <w:t>}</w:t>
+      </w:r>
+      <w:bookmarkStart w:id="1" w:name="__DdeLink__180_814867730"/>
+      <w:r>
+        <w:rPr>
+          <w:rFonts w:cs="Calibri" w:ascii="Calibri" w:hAnsi="Calibri"/>
+          <w:sz w:val="22"/>
+          <w:szCs w:val="22"/>
+        </w:rPr>
+        <w:t>»</w:t>
+      </w:r>
+      <w:bookmarkEnd w:id="1"/>
+      <w:r>
+        <w:rPr>
+          <w:rFonts w:cs="Calibri" w:ascii="Calibri" w:hAnsi="Calibri"/>
+          <w:sz w:val="22"/>
+          <w:szCs w:val="22"/>
+        </w:rPr>
+        <w:t xml:space="preserve"> </w:t>
       </w:r>
       <w:r>
         <w:rPr>
           <w:rFonts w:eastAsia="MS Mincho;ＭＳ 明朝" w:cs="Calibri" w:ascii="Calibri" w:hAnsi="Calibri"/>
-        </w:rPr>
-        <w:t>ης σχολικής μονάδας</w:t>
+          <w:sz w:val="22"/>
+          <w:szCs w:val="22"/>
+        </w:rPr>
+        <w:t xml:space="preserve">στο πλαίσιο του Προγράμματος </w:t>
       </w:r>
       <w:r>
         <w:rPr>
           <w:rFonts w:eastAsia="MS Mincho;ＭＳ 明朝" w:cs="Calibri" w:ascii="Calibri" w:hAnsi="Calibri"/>
-        </w:rPr>
-        <w:t xml:space="preserve"> «$</w:t>
+          <w:sz w:val="22"/>
+          <w:szCs w:val="22"/>
+          <w:lang w:val="en-US"/>
+        </w:rPr>
+        <w:t>Erasmus</w:t>
+      </w:r>
+      <w:r>
+        <w:rPr>
+          <w:rFonts w:eastAsia="MS Mincho;ＭＳ 明朝" w:cs="Calibri" w:ascii="Calibri" w:hAnsi="Calibri"/>
+          <w:sz w:val="22"/>
+          <w:szCs w:val="22"/>
+        </w:rPr>
+        <w:t>+ «${</w:t>
+      </w:r>
+      <w:r>
+        <w:rPr>
+          <w:rFonts w:eastAsia="MS Mincho;ＭＳ 明朝" w:cs="Calibri" w:ascii="Calibri" w:hAnsi="Calibri"/>
+          <w:sz w:val="22"/>
+          <w:szCs w:val="22"/>
+          <w:lang w:val="en-US"/>
+        </w:rPr>
+        <w:t>programcateg</w:t>
+      </w:r>
+      <w:r>
+        <w:rPr>
+          <w:rFonts w:eastAsia="MS Mincho;ＭＳ 明朝" w:cs="Calibri" w:ascii="Calibri" w:hAnsi="Calibri"/>
+          <w:sz w:val="22"/>
+          <w:szCs w:val="22"/>
+        </w:rPr>
+        <w:t>_</w:t>
+      </w:r>
+      <w:r>
+        <w:rPr>
+          <w:rFonts w:eastAsia="MS Mincho;ＭＳ 明朝" w:cs="Calibri" w:ascii="Calibri" w:hAnsi="Calibri"/>
+          <w:sz w:val="22"/>
+          <w:szCs w:val="22"/>
+          <w:lang w:val="en-US"/>
+        </w:rPr>
+        <w:t>title</w:t>
+      </w:r>
+      <w:r>
+        <w:rPr>
+          <w:rFonts w:eastAsia="MS Mincho;ＭＳ 明朝" w:cs="Calibri" w:ascii="Calibri" w:hAnsi="Calibri"/>
+          <w:sz w:val="22"/>
+          <w:szCs w:val="22"/>
+        </w:rPr>
+        <w:t xml:space="preserve">}» / </w:t>
+      </w:r>
+      <w:bookmarkStart w:id="2" w:name="__DdeLink__181_883220879"/>
+      <w:r>
+        <w:rPr>
+          <w:rFonts w:eastAsia="MS Mincho;ＭＳ 明朝" w:cs="Calibri" w:ascii="Calibri" w:hAnsi="Calibri"/>
+          <w:sz w:val="22"/>
+          <w:szCs w:val="22"/>
+        </w:rPr>
+        <w:t>«</w:t>
+      </w:r>
+      <w:bookmarkEnd w:id="2"/>
+      <w:r>
+        <w:rPr>
+          <w:rFonts w:eastAsia="MS Mincho;ＭＳ 明朝" w:cs="Calibri" w:ascii="Calibri" w:hAnsi="Calibri"/>
+          <w:sz w:val="22"/>
+          <w:szCs w:val="22"/>
+        </w:rPr>
+        <w:t>${</w:t>
+      </w:r>
+      <w:r>
+        <w:rPr>
+          <w:rFonts w:eastAsia="MS Mincho;ＭＳ 明朝" w:cs="Calibri" w:ascii="Calibri" w:hAnsi="Calibri"/>
+          <w:sz w:val="22"/>
+          <w:szCs w:val="22"/>
+          <w:lang w:val="en-US"/>
+        </w:rPr>
+        <w:t>programcateg</w:t>
+      </w:r>
+      <w:r>
+        <w:rPr>
+          <w:rFonts w:eastAsia="MS Mincho;ＭＳ 明朝" w:cs="Calibri" w:ascii="Calibri" w:hAnsi="Calibri"/>
+          <w:sz w:val="22"/>
+          <w:szCs w:val="22"/>
+        </w:rPr>
+        <w:t>_</w:t>
+      </w:r>
+      <w:r>
+        <w:rPr>
+          <w:rFonts w:eastAsia="MS Mincho;ＭＳ 明朝" w:cs="Calibri" w:ascii="Calibri" w:hAnsi="Calibri"/>
+          <w:sz w:val="22"/>
+          <w:szCs w:val="22"/>
+          <w:lang w:val="en-US"/>
+        </w:rPr>
+        <w:t>description</w:t>
+      </w:r>
+      <w:r>
+        <w:rPr>
+          <w:rFonts w:eastAsia="MS Mincho;ＭＳ 明朝" w:cs="Calibri" w:ascii="Calibri" w:hAnsi="Calibri"/>
+          <w:sz w:val="22"/>
+          <w:szCs w:val="22"/>
+        </w:rPr>
+        <w:t>}» αποκλειστικά μεταξύ σχολείων με τίτλο: «${</w:t>
+      </w:r>
+      <w:r>
+        <w:rPr>
+          <w:rFonts w:eastAsia="MS Mincho;ＭＳ 明朝" w:cs="Calibri" w:ascii="Calibri" w:hAnsi="Calibri"/>
+          <w:sz w:val="22"/>
+          <w:szCs w:val="22"/>
+          <w:lang w:val="en-US"/>
+        </w:rPr>
+        <w:t>program</w:t>
+      </w:r>
+      <w:r>
+        <w:rPr>
+          <w:rFonts w:eastAsia="MS Mincho;ＭＳ 明朝" w:cs="Calibri" w:ascii="Calibri" w:hAnsi="Calibri"/>
+          <w:sz w:val="22"/>
+          <w:szCs w:val="22"/>
+        </w:rPr>
+        <w:t>_</w:t>
+      </w:r>
+      <w:r>
+        <w:rPr>
+          <w:rFonts w:eastAsia="MS Mincho;ＭＳ 明朝" w:cs="Calibri" w:ascii="Calibri" w:hAnsi="Calibri"/>
+          <w:sz w:val="22"/>
+          <w:szCs w:val="22"/>
+          <w:lang w:val="en-US"/>
+        </w:rPr>
+        <w:t>title</w:t>
+      </w:r>
+      <w:r>
+        <w:rPr>
+          <w:rFonts w:eastAsia="MS Mincho;ＭＳ 明朝" w:cs="Calibri" w:ascii="Calibri" w:hAnsi="Calibri"/>
+          <w:sz w:val="22"/>
+          <w:szCs w:val="22"/>
+        </w:rPr>
+        <w:t>}» και κωδικό «${</w:t>
+      </w:r>
+      <w:r>
+        <w:rPr>
+          <w:rFonts w:eastAsia="MS Mincho;ＭＳ 明朝" w:cs="Calibri" w:ascii="Calibri" w:hAnsi="Calibri"/>
+          <w:sz w:val="22"/>
+          <w:szCs w:val="22"/>
+          <w:lang w:val="en-US"/>
+        </w:rPr>
+        <w:t>program</w:t>
+      </w:r>
+      <w:r>
+        <w:rPr>
+          <w:rFonts w:eastAsia="MS Mincho;ＭＳ 明朝" w:cs="Calibri" w:ascii="Calibri" w:hAnsi="Calibri"/>
+          <w:sz w:val="22"/>
+          <w:szCs w:val="22"/>
+        </w:rPr>
+        <w:t>_</w:t>
+      </w:r>
+      <w:r>
+        <w:rPr>
+          <w:rFonts w:eastAsia="MS Mincho;ＭＳ 明朝" w:cs="Calibri" w:ascii="Calibri" w:hAnsi="Calibri"/>
+          <w:sz w:val="22"/>
+          <w:szCs w:val="22"/>
+          <w:lang w:val="en-US"/>
+        </w:rPr>
+        <w:t>code</w:t>
+      </w:r>
+      <w:r>
+        <w:rPr>
+          <w:rFonts w:eastAsia="MS Mincho;ＭＳ 明朝" w:cs="Calibri" w:ascii="Calibri" w:hAnsi="Calibri"/>
+          <w:sz w:val="22"/>
+          <w:szCs w:val="22"/>
+        </w:rPr>
+        <w:t>}» προκειμένου να μεταβούν στο εταιρικό σχολείο της ${</w:t>
+      </w:r>
+      <w:r>
+        <w:rPr>
+          <w:rFonts w:eastAsia="MS Mincho;ＭＳ 明朝" w:cs="Calibri" w:ascii="Calibri" w:hAnsi="Calibri"/>
+          <w:sz w:val="22"/>
+          <w:szCs w:val="22"/>
+          <w:lang w:val="en-US"/>
+        </w:rPr>
+        <w:t>country</w:t>
+      </w:r>
+      <w:r>
+        <w:rPr>
+          <w:rFonts w:eastAsia="MS Mincho;ＭＳ 明朝" w:cs="Calibri" w:ascii="Calibri" w:hAnsi="Calibri"/>
+          <w:sz w:val="22"/>
+          <w:szCs w:val="22"/>
+        </w:rPr>
+        <w:t xml:space="preserve">} από </w:t>
       </w:r>
       <w:r>
         <w:rPr>
           <w:rFonts w:cs="Calibri" w:ascii="Calibri" w:hAnsi="Calibri"/>
-        </w:rPr>
-        <w:t>{</w:t>
+          <w:sz w:val="22"/>
+          <w:szCs w:val="22"/>
+        </w:rPr>
+        <w:t>${</w:t>
       </w:r>
       <w:r>
         <w:rPr>
           <w:rFonts w:cs="Calibri" w:ascii="Calibri" w:hAnsi="Calibri"/>
+          <w:sz w:val="22"/>
+          <w:szCs w:val="22"/>
           <w:lang w:val="en-US"/>
         </w:rPr>
-        <w:t>school</w:t>
+        <w:t>transport</w:t>
       </w:r>
       <w:r>
         <w:rPr>
           <w:rFonts w:cs="Calibri" w:ascii="Calibri" w:hAnsi="Calibri"/>
+          <w:sz w:val="22"/>
+          <w:szCs w:val="22"/>
+        </w:rPr>
+        <w:t>_</w:t>
+      </w:r>
+      <w:r>
+        <w:rPr>
+          <w:rFonts w:cs="Calibri" w:ascii="Calibri" w:hAnsi="Calibri"/>
+          <w:sz w:val="22"/>
+          <w:szCs w:val="22"/>
+          <w:lang w:val="en-US"/>
+        </w:rPr>
+        <w:t>start</w:t>
+      </w:r>
+      <w:r>
+        <w:rPr>
+          <w:rFonts w:cs="Calibri" w:ascii="Calibri" w:hAnsi="Calibri"/>
+          <w:sz w:val="22"/>
+          <w:szCs w:val="22"/>
+        </w:rPr>
+        <w:t>} έως και ${</w:t>
+      </w:r>
+      <w:r>
+        <w:rPr>
+          <w:rFonts w:cs="Calibri" w:ascii="Calibri" w:hAnsi="Calibri"/>
+          <w:sz w:val="22"/>
+          <w:szCs w:val="22"/>
+          <w:lang w:val="en-US"/>
+        </w:rPr>
+        <w:t>transport</w:t>
+      </w:r>
+      <w:r>
+        <w:rPr>
+          <w:rFonts w:cs="Calibri" w:ascii="Calibri" w:hAnsi="Calibri"/>
+          <w:sz w:val="22"/>
+          <w:szCs w:val="22"/>
+        </w:rPr>
+        <w:t>_</w:t>
+      </w:r>
+      <w:r>
+        <w:rPr>
+          <w:rFonts w:cs="Calibri" w:ascii="Calibri" w:hAnsi="Calibri"/>
+          <w:sz w:val="22"/>
+          <w:szCs w:val="22"/>
+          <w:lang w:val="en-US"/>
+        </w:rPr>
+        <w:t>end</w:t>
+      </w:r>
+      <w:r>
+        <w:rPr>
+          <w:rFonts w:cs="Calibri" w:ascii="Calibri" w:hAnsi="Calibri"/>
+          <w:sz w:val="22"/>
+          <w:szCs w:val="22"/>
         </w:rPr>
         <w:t>}</w:t>
       </w:r>
-      <w:bookmarkStart w:id="0" w:name="__DdeLink__180_814867730"/>
-      <w:r>
-        <w:rPr>
-          <w:rFonts w:cs="Calibri" w:ascii="Calibri" w:hAnsi="Calibri"/>
-        </w:rPr>
-        <w:t>»</w:t>
-      </w:r>
-      <w:bookmarkEnd w:id="0"/>
-      <w:r>
-        <w:rPr>
-          <w:rFonts w:cs="Calibri" w:ascii="Calibri" w:hAnsi="Calibri"/>
-        </w:rPr>
-        <w:t xml:space="preserve"> </w:t>
-      </w:r>
       <w:r>
         <w:rPr>
           <w:rFonts w:eastAsia="MS Mincho;ＭＳ 明朝" w:cs="Calibri" w:ascii="Calibri" w:hAnsi="Calibri"/>
-        </w:rPr>
-        <w:t xml:space="preserve">στο πλαίσιο του Προγράμματος </w:t>
-      </w:r>
-      <w:r>
-        <w:rPr>
-          <w:rFonts w:eastAsia="MS Mincho;ＭＳ 明朝" w:cs="Calibri" w:ascii="Calibri" w:hAnsi="Calibri"/>
-          <w:lang w:val="en-US"/>
-        </w:rPr>
-        <w:t>Erasmus</w:t>
-      </w:r>
-      <w:r>
-        <w:rPr>
-          <w:rFonts w:eastAsia="MS Mincho;ＭＳ 明朝" w:cs="Calibri" w:ascii="Calibri" w:hAnsi="Calibri"/>
-        </w:rPr>
-        <w:t>+ «${</w:t>
-      </w:r>
-      <w:r>
-        <w:rPr>
-          <w:rFonts w:eastAsia="MS Mincho;ＭＳ 明朝" w:cs="Calibri" w:ascii="Calibri" w:hAnsi="Calibri"/>
-          <w:lang w:val="en-US"/>
-        </w:rPr>
-        <w:t>programcateg</w:t>
-      </w:r>
-      <w:r>
-        <w:rPr>
-          <w:rFonts w:eastAsia="MS Mincho;ＭＳ 明朝" w:cs="Calibri" w:ascii="Calibri" w:hAnsi="Calibri"/>
-        </w:rPr>
-        <w:t>_</w:t>
-      </w:r>
-      <w:r>
-        <w:rPr>
-          <w:rFonts w:eastAsia="MS Mincho;ＭＳ 明朝" w:cs="Calibri" w:ascii="Calibri" w:hAnsi="Calibri"/>
-          <w:lang w:val="en-US"/>
-        </w:rPr>
-        <w:t>title</w:t>
-      </w:r>
-      <w:r>
-        <w:rPr>
-          <w:rFonts w:eastAsia="MS Mincho;ＭＳ 明朝" w:cs="Calibri" w:ascii="Calibri" w:hAnsi="Calibri"/>
-        </w:rPr>
-        <w:t xml:space="preserve">}» / </w:t>
-      </w:r>
-      <w:bookmarkStart w:id="1" w:name="__DdeLink__181_883220879"/>
-      <w:r>
-        <w:rPr>
-          <w:rFonts w:eastAsia="MS Mincho;ＭＳ 明朝" w:cs="Calibri" w:ascii="Calibri" w:hAnsi="Calibri"/>
-        </w:rPr>
-        <w:t>«</w:t>
-      </w:r>
-      <w:bookmarkEnd w:id="1"/>
-      <w:r>
-        <w:rPr>
-          <w:rFonts w:eastAsia="MS Mincho;ＭＳ 明朝" w:cs="Calibri" w:ascii="Calibri" w:hAnsi="Calibri"/>
-        </w:rPr>
-        <w:t>${</w:t>
-      </w:r>
-      <w:r>
-        <w:rPr>
-          <w:rFonts w:eastAsia="MS Mincho;ＭＳ 明朝" w:cs="Calibri" w:ascii="Calibri" w:hAnsi="Calibri"/>
-          <w:lang w:val="en-US"/>
-        </w:rPr>
-        <w:t>programcateg</w:t>
-      </w:r>
-      <w:r>
-        <w:rPr>
-          <w:rFonts w:eastAsia="MS Mincho;ＭＳ 明朝" w:cs="Calibri" w:ascii="Calibri" w:hAnsi="Calibri"/>
-        </w:rPr>
-        <w:t>_</w:t>
-      </w:r>
-      <w:r>
-        <w:rPr>
-          <w:rFonts w:eastAsia="MS Mincho;ＭＳ 明朝" w:cs="Calibri" w:ascii="Calibri" w:hAnsi="Calibri"/>
-          <w:lang w:val="en-US"/>
-        </w:rPr>
-        <w:t>description</w:t>
-      </w:r>
-      <w:r>
-        <w:rPr>
-          <w:rFonts w:eastAsia="MS Mincho;ＭＳ 明朝" w:cs="Calibri" w:ascii="Calibri" w:hAnsi="Calibri"/>
-        </w:rPr>
-        <w:t>}» αποκλειστικά μεταξύ σχολείων με τίτλο: «${</w:t>
-      </w:r>
-      <w:r>
-        <w:rPr>
-          <w:rFonts w:eastAsia="MS Mincho;ＭＳ 明朝" w:cs="Calibri" w:ascii="Calibri" w:hAnsi="Calibri"/>
-          <w:lang w:val="en-US"/>
-        </w:rPr>
-        <w:t>program</w:t>
-      </w:r>
-      <w:r>
-        <w:rPr>
-          <w:rFonts w:eastAsia="MS Mincho;ＭＳ 明朝" w:cs="Calibri" w:ascii="Calibri" w:hAnsi="Calibri"/>
-        </w:rPr>
-        <w:t>_</w:t>
-      </w:r>
-      <w:r>
-        <w:rPr>
-          <w:rFonts w:eastAsia="MS Mincho;ＭＳ 明朝" w:cs="Calibri" w:ascii="Calibri" w:hAnsi="Calibri"/>
-          <w:lang w:val="en-US"/>
-        </w:rPr>
-        <w:t>title</w:t>
-      </w:r>
-      <w:r>
-        <w:rPr>
-          <w:rFonts w:eastAsia="MS Mincho;ＭＳ 明朝" w:cs="Calibri" w:ascii="Calibri" w:hAnsi="Calibri"/>
-        </w:rPr>
-        <w:t>}» και κωδικό «${</w:t>
-      </w:r>
-      <w:r>
-        <w:rPr>
-          <w:rFonts w:eastAsia="MS Mincho;ＭＳ 明朝" w:cs="Calibri" w:ascii="Calibri" w:hAnsi="Calibri"/>
-          <w:lang w:val="en-US"/>
-        </w:rPr>
-        <w:t>program</w:t>
-      </w:r>
-      <w:r>
-        <w:rPr>
-          <w:rFonts w:eastAsia="MS Mincho;ＭＳ 明朝" w:cs="Calibri" w:ascii="Calibri" w:hAnsi="Calibri"/>
-        </w:rPr>
-        <w:t>_</w:t>
-      </w:r>
-      <w:r>
-        <w:rPr>
-          <w:rFonts w:eastAsia="MS Mincho;ＭＳ 明朝" w:cs="Calibri" w:ascii="Calibri" w:hAnsi="Calibri"/>
-          <w:lang w:val="en-US"/>
-        </w:rPr>
-        <w:t>code</w:t>
-      </w:r>
-      <w:r>
-        <w:rPr>
-          <w:rFonts w:eastAsia="MS Mincho;ＭＳ 明朝" w:cs="Calibri" w:ascii="Calibri" w:hAnsi="Calibri"/>
-        </w:rPr>
-        <w:t>}» προκειμένου να μεταβούν στο εταιρικό σχολείο της ${</w:t>
-      </w:r>
-      <w:r>
-        <w:rPr>
-          <w:rFonts w:eastAsia="MS Mincho;ＭＳ 明朝" w:cs="Calibri" w:ascii="Calibri" w:hAnsi="Calibri"/>
-          <w:lang w:val="en-US"/>
-        </w:rPr>
-        <w:t>country</w:t>
-      </w:r>
-      <w:r>
-        <w:rPr>
-          <w:rFonts w:eastAsia="MS Mincho;ＭＳ 明朝" w:cs="Calibri" w:ascii="Calibri" w:hAnsi="Calibri"/>
-        </w:rPr>
-        <w:t xml:space="preserve">} από </w:t>
-      </w:r>
-      <w:r>
-        <w:rPr>
-          <w:rFonts w:cs="Calibri" w:ascii="Calibri" w:hAnsi="Calibri"/>
-        </w:rPr>
-        <w:t>${</w:t>
-      </w:r>
-      <w:r>
-        <w:rPr>
-          <w:rFonts w:cs="Calibri" w:ascii="Calibri" w:hAnsi="Calibri"/>
-          <w:lang w:val="en-US"/>
-        </w:rPr>
-        <w:t>transport</w:t>
-      </w:r>
-      <w:r>
-        <w:rPr>
-          <w:rFonts w:cs="Calibri" w:ascii="Calibri" w:hAnsi="Calibri"/>
-        </w:rPr>
-        <w:t>_</w:t>
-      </w:r>
-      <w:r>
-        <w:rPr>
-          <w:rFonts w:cs="Calibri" w:ascii="Calibri" w:hAnsi="Calibri"/>
-          <w:lang w:val="en-US"/>
-        </w:rPr>
-        <w:t>start</w:t>
-      </w:r>
-      <w:r>
-        <w:rPr>
-          <w:rFonts w:cs="Calibri" w:ascii="Calibri" w:hAnsi="Calibri"/>
-        </w:rPr>
-        <w:t>} έως και ${</w:t>
-      </w:r>
-      <w:r>
-        <w:rPr>
-          <w:rFonts w:cs="Calibri" w:ascii="Calibri" w:hAnsi="Calibri"/>
-          <w:lang w:val="en-US"/>
-        </w:rPr>
-        <w:t>transport</w:t>
-      </w:r>
-      <w:r>
-        <w:rPr>
-          <w:rFonts w:cs="Calibri" w:ascii="Calibri" w:hAnsi="Calibri"/>
-        </w:rPr>
-        <w:t>_</w:t>
-      </w:r>
-      <w:r>
-        <w:rPr>
-          <w:rFonts w:cs="Calibri" w:ascii="Calibri" w:hAnsi="Calibri"/>
-          <w:lang w:val="en-US"/>
-        </w:rPr>
-        <w:t>end</w:t>
-      </w:r>
-      <w:r>
-        <w:rPr>
-          <w:rFonts w:cs="Calibri" w:ascii="Calibri" w:hAnsi="Calibri"/>
-        </w:rPr>
-        <w:t>}</w:t>
-      </w:r>
-      <w:r>
-        <w:rPr>
-          <w:rFonts w:eastAsia="MS Mincho;ＭＳ 明朝" w:cs="Calibri" w:ascii="Calibri" w:hAnsi="Calibri"/>
+          <w:sz w:val="22"/>
+          <w:szCs w:val="22"/>
         </w:rPr>
         <w:t xml:space="preserve"> στο πλαίσιο  συνάντησης του παραπάνω προγράμματος.</w:t>
       </w:r>
@@ -1843,11 +1929,16 @@
       <w:pPr>
         <w:pStyle w:val="TextBodyIndent"/>
         <w:ind w:left="0" w:right="57" w:hanging="0"/>
-        <w:rPr/>
+        <w:rPr>
+          <w:sz w:val="22"/>
+          <w:szCs w:val="22"/>
+        </w:rPr>
       </w:pPr>
       <w:r>
         <w:rPr>
           <w:rFonts w:eastAsia="Calibri" w:cs="Calibri" w:ascii="Calibri" w:hAnsi="Calibri"/>
+          <w:sz w:val="22"/>
+          <w:szCs w:val="22"/>
         </w:rPr>
         <w:t xml:space="preserve">       </w:t>
       </w:r>
@@ -1855,18 +1946,24 @@
         <w:rPr>
           <w:rFonts w:eastAsia="Calibri" w:cs="Calibri" w:ascii="Calibri" w:hAnsi="Calibri"/>
           <w:color w:val="FF0000"/>
+          <w:sz w:val="22"/>
+          <w:szCs w:val="22"/>
         </w:rPr>
         <w:t xml:space="preserve">       </w:t>
       </w:r>
       <w:r>
         <w:rPr>
           <w:rFonts w:eastAsia="MS Mincho;ＭＳ 明朝" w:cs="Calibri" w:ascii="Calibri" w:hAnsi="Calibri"/>
+          <w:sz w:val="22"/>
+          <w:szCs w:val="22"/>
         </w:rPr>
         <w:t xml:space="preserve">Μέρος των δαπανών ταξιδίου και διαβίωσης θα καλυφθεί από το πρόγραμμα </w:t>
       </w:r>
       <w:r>
         <w:rPr>
           <w:rFonts w:eastAsia="MS Mincho;ＭＳ 明朝" w:cs="Calibri" w:ascii="Calibri" w:hAnsi="Calibri"/>
+          <w:sz w:val="22"/>
+          <w:szCs w:val="22"/>
           <w:lang w:val="en-US"/>
         </w:rPr>
         <w:t>Erasmus</w:t>
@@ -1874,12 +1971,16 @@
       <w:r>
         <w:rPr>
           <w:rFonts w:eastAsia="MS Mincho;ＭＳ 明朝" w:cs="Calibri" w:ascii="Calibri" w:hAnsi="Calibri"/>
+          <w:sz w:val="22"/>
+          <w:szCs w:val="22"/>
         </w:rPr>
         <w:t>+, εφόσον προβλέπεται, και σύμφωνα με τους όρους της σύμβασης που έχει συναφθεί μεταξύ των συμβαλλομένων. Μετά την επιστροφή οι μετακινούμενοι εκπαιδευτικοί υποχρεούνται να υποβάλουν στο Υπουργείο  Παιδείας, Έρευνας και Θρησκευμάτων στην Αυτοτελή Διεύθυνση Ευρωπαϊκών και Διεθνών Θεμάτων, στη ${</w:t>
       </w:r>
       <w:r>
         <w:rPr>
           <w:rFonts w:eastAsia="MS Mincho;ＭＳ 明朝" w:cs="Calibri" w:ascii="Calibri" w:hAnsi="Calibri"/>
+          <w:sz w:val="22"/>
+          <w:szCs w:val="22"/>
           <w:lang w:val="en-US"/>
         </w:rPr>
         <w:t>local</w:t>
@@ -1887,12 +1988,16 @@
       <w:r>
         <w:rPr>
           <w:rFonts w:eastAsia="MS Mincho;ＭＳ 明朝" w:cs="Calibri" w:ascii="Calibri" w:hAnsi="Calibri"/>
+          <w:sz w:val="22"/>
+          <w:szCs w:val="22"/>
         </w:rPr>
         <w:t>_</w:t>
       </w:r>
       <w:r>
         <w:rPr>
           <w:rFonts w:eastAsia="MS Mincho;ＭＳ 明朝" w:cs="Calibri" w:ascii="Calibri" w:hAnsi="Calibri"/>
+          <w:sz w:val="22"/>
+          <w:szCs w:val="22"/>
           <w:lang w:val="en-US"/>
         </w:rPr>
         <w:t>directorate</w:t>
@@ -1900,6 +2005,8 @@
       <w:r>
         <w:rPr>
           <w:rFonts w:eastAsia="MS Mincho;ＭＳ 明朝" w:cs="Calibri" w:ascii="Calibri" w:hAnsi="Calibri"/>
+          <w:sz w:val="22"/>
+          <w:szCs w:val="22"/>
         </w:rPr>
         <w:t>} έκθεση δραστηριοτήτων στην οποία να περιλαμβάνονται τυχόν παρατηρήσεις και προτάσεις.</w:t>
       </w:r>
@@ -1964,7 +2071,7 @@
                       <wp:positionV relativeFrom="paragraph">
                         <wp:posOffset>109220</wp:posOffset>
                       </wp:positionV>
-                      <wp:extent cx="2077720" cy="1397000"/>
+                      <wp:extent cx="2078990" cy="1398270"/>
                       <wp:effectExtent l="0" t="0" r="0" b="0"/>
                       <wp:wrapNone/>
                       <wp:docPr id="2" name="Frame1"/>
@@ -1975,7 +2082,7 @@
                             <wps:spPr>
                               <a:xfrm>
                                 <a:off x="0" y="0"/>
-                                <a:ext cx="2077200" cy="1396440"/>
+                                <a:ext cx="2078280" cy="1397520"/>
                               </a:xfrm>
                               <a:prstGeom prst="rect">
                                 <a:avLst/>
@@ -2072,7 +2179,7 @@
                                         </w:tcBorders>
                                         <w:shd w:fill="auto" w:val="clear"/>
                                         <w:tcMar>
-                                          <w:left w:w="63" w:type="dxa"/>
+                                          <w:left w:w="53" w:type="dxa"/>
                                         </w:tcMar>
                                         <w:vAlign w:val="center"/>
                                       </w:tcPr>
@@ -2113,7 +2220,7 @@
                                         </w:tcBorders>
                                         <w:shd w:fill="auto" w:val="clear"/>
                                         <w:tcMar>
-                                          <w:left w:w="63" w:type="dxa"/>
+                                          <w:left w:w="53" w:type="dxa"/>
                                         </w:tcMar>
                                         <w:vAlign w:val="center"/>
                                       </w:tcPr>
@@ -2195,7 +2302,7 @@
                                         </w:tcBorders>
                                         <w:shd w:fill="auto" w:val="clear"/>
                                         <w:tcMar>
-                                          <w:left w:w="63" w:type="dxa"/>
+                                          <w:left w:w="53" w:type="dxa"/>
                                         </w:tcMar>
                                         <w:vAlign w:val="center"/>
                                       </w:tcPr>
@@ -2235,7 +2342,7 @@
                                         </w:tcBorders>
                                         <w:shd w:fill="auto" w:val="clear"/>
                                         <w:tcMar>
-                                          <w:left w:w="63" w:type="dxa"/>
+                                          <w:left w:w="53" w:type="dxa"/>
                                         </w:tcMar>
                                         <w:vAlign w:val="center"/>
                                       </w:tcPr>
@@ -2319,7 +2426,7 @@
                                         </w:tcBorders>
                                         <w:shd w:fill="auto" w:val="clear"/>
                                         <w:tcMar>
-                                          <w:left w:w="63" w:type="dxa"/>
+                                          <w:left w:w="53" w:type="dxa"/>
                                         </w:tcMar>
                                         <w:vAlign w:val="center"/>
                                       </w:tcPr>
@@ -2360,7 +2467,7 @@
                                         </w:tcBorders>
                                         <w:shd w:fill="auto" w:val="clear"/>
                                         <w:tcMar>
-                                          <w:left w:w="63" w:type="dxa"/>
+                                          <w:left w:w="53" w:type="dxa"/>
                                         </w:tcMar>
                                         <w:vAlign w:val="center"/>
                                       </w:tcPr>
@@ -2416,7 +2523,7 @@
                 </mc:Choice>
                 <mc:Fallback>
                   <w:pict>
-                    <v:rect id="shape_0" ID="Frame1" fillcolor="white" stroked="f" style="position:absolute;margin-left:22.95pt;margin-top:8.6pt;width:163.5pt;height:109.9pt">
+                    <v:rect id="shape_0" ID="Frame1" fillcolor="white" stroked="f" style="position:absolute;margin-left:22.95pt;margin-top:8.6pt;width:163.6pt;height:110pt">
                       <w10:wrap type="none"/>
                       <v:fill o:detectmouseclick="t" type="solid" color2="black"/>
                       <v:stroke color="#3465a4" joinstyle="round" endcap="flat"/>
@@ -2499,7 +2606,7 @@
                                   </w:tcBorders>
                                   <w:shd w:fill="auto" w:val="clear"/>
                                   <w:tcMar>
-                                    <w:left w:w="63" w:type="dxa"/>
+                                    <w:left w:w="53" w:type="dxa"/>
                                   </w:tcMar>
                                   <w:vAlign w:val="center"/>
                                 </w:tcPr>
@@ -2540,7 +2647,7 @@
                                   </w:tcBorders>
                                   <w:shd w:fill="auto" w:val="clear"/>
                                   <w:tcMar>
-                                    <w:left w:w="63" w:type="dxa"/>
+                                    <w:left w:w="53" w:type="dxa"/>
                                   </w:tcMar>
                                   <w:vAlign w:val="center"/>
                                 </w:tcPr>
@@ -2622,7 +2729,7 @@
                                   </w:tcBorders>
                                   <w:shd w:fill="auto" w:val="clear"/>
                                   <w:tcMar>
-                                    <w:left w:w="63" w:type="dxa"/>
+                                    <w:left w:w="53" w:type="dxa"/>
                                   </w:tcMar>
                                   <w:vAlign w:val="center"/>
                                 </w:tcPr>
@@ -2662,7 +2769,7 @@
                                   </w:tcBorders>
                                   <w:shd w:fill="auto" w:val="clear"/>
                                   <w:tcMar>
-                                    <w:left w:w="63" w:type="dxa"/>
+                                    <w:left w:w="53" w:type="dxa"/>
                                   </w:tcMar>
                                   <w:vAlign w:val="center"/>
                                 </w:tcPr>
@@ -2746,7 +2853,7 @@
                                   </w:tcBorders>
                                   <w:shd w:fill="auto" w:val="clear"/>
                                   <w:tcMar>
-                                    <w:left w:w="63" w:type="dxa"/>
+                                    <w:left w:w="53" w:type="dxa"/>
                                   </w:tcMar>
                                   <w:vAlign w:val="center"/>
                                 </w:tcPr>
@@ -2787,7 +2894,7 @@
                                   </w:tcBorders>
                                   <w:shd w:fill="auto" w:val="clear"/>
                                   <w:tcMar>
-                                    <w:left w:w="63" w:type="dxa"/>
+                                    <w:left w:w="53" w:type="dxa"/>
                                   </w:tcMar>
                                   <w:vAlign w:val="center"/>
                                 </w:tcPr>
@@ -3066,8 +3173,8 @@
           <w:rFonts w:ascii="Calibri" w:hAnsi="Calibri" w:eastAsia="MS Mincho;ＭＳ 明朝" w:cs="Calibri"/>
         </w:rPr>
       </w:pPr>
-      <w:bookmarkStart w:id="2" w:name="__DdeLink__202_1472085490"/>
-      <w:bookmarkEnd w:id="2"/>
+      <w:bookmarkStart w:id="3" w:name="__DdeLink__202_1472085490"/>
+      <w:bookmarkEnd w:id="3"/>
       <w:r>
         <w:rPr>
           <w:rFonts w:cs="Calibri" w:ascii="Calibri" w:hAnsi="Calibri"/>
@@ -4191,6 +4298,34 @@
       <w:rFonts w:cs="Calibri"/>
     </w:rPr>
   </w:style>
+  <w:style w:type="character" w:styleId="ListLabel17">
+    <w:name w:val="ListLabel 17"/>
+    <w:qFormat/>
+    <w:rPr>
+      <w:rFonts w:ascii="Calibri" w:hAnsi="Calibri" w:eastAsia="MS Mincho;ＭＳ 明朝" w:cs="Times New Roman"/>
+    </w:rPr>
+  </w:style>
+  <w:style w:type="character" w:styleId="ListLabel18">
+    <w:name w:val="ListLabel 18"/>
+    <w:qFormat/>
+    <w:rPr>
+      <w:rFonts w:cs="Calibri"/>
+    </w:rPr>
+  </w:style>
+  <w:style w:type="character" w:styleId="ListLabel19">
+    <w:name w:val="ListLabel 19"/>
+    <w:qFormat/>
+    <w:rPr>
+      <w:rFonts w:ascii="Calibri" w:hAnsi="Calibri" w:eastAsia="MS Mincho;ＭＳ 明朝" w:cs="Times New Roman"/>
+    </w:rPr>
+  </w:style>
+  <w:style w:type="character" w:styleId="ListLabel20">
+    <w:name w:val="ListLabel 20"/>
+    <w:qFormat/>
+    <w:rPr>
+      <w:rFonts w:cs="Calibri"/>
+    </w:rPr>
+  </w:style>
   <w:style w:type="paragraph" w:styleId="Heading">
     <w:name w:val="Heading"/>
     <w:basedOn w:val="Normal"/>

</xml_diff>

<commit_message>
School Id --> mm_id of myschool + improvements in template files
</commit_message>
<xml_diff>
--- a/yii2/vendor/admapp/resources/schooltransports/KA1.docx
+++ b/yii2/vendor/admapp/resources/schooltransports/KA1.docx
@@ -1047,6 +1047,7 @@
           <w:numId w:val="5"/>
         </w:numPr>
         <w:spacing w:after="120" w:line="240" w:lineRule="auto"/>
+        <w:ind w:left="567" w:hanging="283"/>
         <w:contextualSpacing w:val="0"/>
         <w:jc w:val="both"/>
         <w:rPr>
@@ -1068,6 +1069,7 @@
           <w:numId w:val="5"/>
         </w:numPr>
         <w:spacing w:after="120" w:line="240" w:lineRule="auto"/>
+        <w:ind w:left="567" w:hanging="283"/>
         <w:contextualSpacing w:val="0"/>
         <w:jc w:val="both"/>
         <w:rPr>
@@ -1089,6 +1091,7 @@
           <w:numId w:val="5"/>
         </w:numPr>
         <w:spacing w:after="120" w:line="240" w:lineRule="auto"/>
+        <w:ind w:left="567" w:hanging="283"/>
         <w:contextualSpacing w:val="0"/>
         <w:jc w:val="both"/>
         <w:rPr>
@@ -1124,6 +1127,7 @@
           <w:numId w:val="5"/>
         </w:numPr>
         <w:spacing w:after="120" w:line="240" w:lineRule="auto"/>
+        <w:ind w:left="567" w:hanging="283"/>
         <w:contextualSpacing w:val="0"/>
         <w:jc w:val="both"/>
         <w:rPr>
@@ -1172,6 +1176,7 @@
           <w:numId w:val="5"/>
         </w:numPr>
         <w:spacing w:after="120" w:line="240" w:lineRule="auto"/>
+        <w:ind w:left="567" w:hanging="283"/>
         <w:contextualSpacing w:val="0"/>
         <w:jc w:val="both"/>
         <w:rPr>
@@ -1207,6 +1212,7 @@
           <w:numId w:val="5"/>
         </w:numPr>
         <w:spacing w:after="120" w:line="240" w:lineRule="auto"/>
+        <w:ind w:left="567" w:hanging="283"/>
         <w:contextualSpacing w:val="0"/>
         <w:jc w:val="both"/>
         <w:rPr>
@@ -1254,6 +1260,7 @@
           <w:numId w:val="5"/>
         </w:numPr>
         <w:spacing w:after="120" w:line="240" w:lineRule="auto"/>
+        <w:ind w:left="567" w:hanging="283"/>
         <w:contextualSpacing w:val="0"/>
         <w:jc w:val="both"/>
         <w:rPr>
@@ -1290,11 +1297,11 @@
           <w:numId w:val="5"/>
         </w:numPr>
         <w:spacing w:after="120" w:line="240" w:lineRule="auto"/>
-        <w:ind w:left="714" w:hanging="357"/>
+        <w:ind w:left="567" w:hanging="283"/>
         <w:contextualSpacing w:val="0"/>
         <w:jc w:val="both"/>
         <w:rPr>
-          <w:rFonts w:cs="Calibri"/>
+          <w:rFonts w:cs="Arial"/>
         </w:rPr>
       </w:pPr>
       <w:r>
@@ -1312,9 +1319,12 @@
           <w:numId w:val="5"/>
         </w:numPr>
         <w:spacing w:after="120" w:line="240" w:lineRule="auto"/>
-        <w:ind w:left="714" w:hanging="357"/>
+        <w:ind w:left="567" w:hanging="283"/>
         <w:contextualSpacing w:val="0"/>
         <w:jc w:val="both"/>
+        <w:rPr>
+          <w:rFonts w:cs="Arial"/>
+        </w:rPr>
       </w:pPr>
       <w:r>
         <w:rPr>
@@ -1331,9 +1341,12 @@
           <w:numId w:val="5"/>
         </w:numPr>
         <w:spacing w:after="120" w:line="240" w:lineRule="auto"/>
-        <w:ind w:left="714" w:hanging="357"/>
+        <w:ind w:left="567" w:hanging="283"/>
         <w:contextualSpacing w:val="0"/>
         <w:jc w:val="both"/>
+        <w:rPr>
+          <w:rFonts w:cs="Arial"/>
+        </w:rPr>
       </w:pPr>
       <w:r>
         <w:rPr>
@@ -1712,7 +1725,23 @@
           <w:sz w:val="22"/>
           <w:szCs w:val="22"/>
         </w:rPr>
-        <w:t>}» προκειμένου να μεταβούν στο εταιρικό σχολείο της ${</w:t>
+        <w:t xml:space="preserve">}» προκειμένου να μεταβούν στο εταιρικό σχολείο </w:t>
+      </w:r>
+      <w:r>
+        <w:rPr>
+          <w:rFonts w:ascii="Calibri" w:eastAsia="MS Mincho;ＭＳ 明朝" w:hAnsi="Calibri" w:cs="Calibri"/>
+          <w:sz w:val="22"/>
+          <w:szCs w:val="22"/>
+        </w:rPr>
+        <w:t>στη</w:t>
+      </w:r>
+      <w:r>
+        <w:rPr>
+          <w:rFonts w:ascii="Calibri" w:eastAsia="MS Mincho;ＭＳ 明朝" w:hAnsi="Calibri" w:cs="Calibri"/>
+          <w:sz w:val="22"/>
+          <w:szCs w:val="22"/>
+        </w:rPr>
+        <w:t xml:space="preserve"> ${</w:t>
       </w:r>
       <w:r>
         <w:rPr>

</xml_diff>